<commit_message>
Add episode category analyzer that graphs the relationship between likelihood of crying with density of crying annotations
</commit_message>
<xml_diff>
--- a/Desktop/NewOneDrive/OneDrive/Undergraduate Research/Mother-Infant Sensing/Documentation/Week2.docx
+++ b/Desktop/NewOneDrive/OneDrive/Undergraduate Research/Mother-Infant Sensing/Documentation/Week2.docx
@@ -28,7 +28,39 @@
           <w:sz w:val="30"/>
           <w:szCs w:val="30"/>
         </w:rPr>
-        <w:t xml:space="preserve"> (August 29-September 7)</w:t>
+        <w:t xml:space="preserve"> (</w:t>
+      </w:r>
+      <w:r>
+        <w:rPr>
+          <w:rFonts w:ascii="Arial Black" w:hAnsi="Arial Black"/>
+          <w:sz w:val="30"/>
+          <w:szCs w:val="30"/>
+        </w:rPr>
+        <w:t>September 7</w:t>
+      </w:r>
+      <w:r>
+        <w:rPr>
+          <w:rFonts w:ascii="Arial Black" w:hAnsi="Arial Black"/>
+          <w:sz w:val="30"/>
+          <w:szCs w:val="30"/>
+        </w:rPr>
+        <w:t>-</w:t>
+      </w:r>
+      <w:r>
+        <w:rPr>
+          <w:rFonts w:ascii="Arial Black" w:hAnsi="Arial Black"/>
+          <w:sz w:val="30"/>
+          <w:szCs w:val="30"/>
+        </w:rPr>
+        <w:t>September 14</w:t>
+      </w:r>
+      <w:r>
+        <w:rPr>
+          <w:rFonts w:ascii="Arial Black" w:hAnsi="Arial Black"/>
+          <w:sz w:val="30"/>
+          <w:szCs w:val="30"/>
+        </w:rPr>
+        <w:t>)</w:t>
       </w:r>
     </w:p>
     <w:p>
@@ -216,7 +248,15 @@
           <w:sz w:val="24"/>
           <w:szCs w:val="24"/>
         </w:rPr>
-        <w:t>PivoetHead</w:t>
+        <w:t>Pivo</w:t>
+      </w:r>
+      <w:r>
+        <w:rPr>
+          <w:rFonts w:ascii="Times New Roman" w:hAnsi="Times New Roman" w:cs="Times New Roman"/>
+          <w:sz w:val="24"/>
+          <w:szCs w:val="24"/>
+        </w:rPr>
+        <w:t>tHead</w:t>
       </w:r>
       <w:r>
         <w:rPr>
@@ -625,11 +665,359 @@
         <w:t>I created a function that will identify unique annotations in the tier, create columns for each annotation, and label it as 1 if it is present given the time, or 0 otherwise. Currently, this function will be traversing through each timestamp (which is around 2.5 millions lines for the CHN, CHF, and FAN tiers), and it takes around 5 minutes to complete. I can try to come up with more efficient ways of doing this, but I do not know if this is necessary. </w:t>
       </w:r>
     </w:p>
+    <w:p/>
+    <w:p>
+      <w:r>
+        <w:pict w14:anchorId="5AA0DAD9">
+          <v:shapetype id="_x0000_t75" coordsize="21600,21600" o:spt="75" o:preferrelative="t" path="m@4@5l@4@11@9@11@9@5xe" filled="f" stroked="f">
+            <v:stroke joinstyle="miter"/>
+            <v:formulas>
+              <v:f eqn="if lineDrawn pixelLineWidth 0"/>
+              <v:f eqn="sum @0 1 0"/>
+              <v:f eqn="sum 0 0 @1"/>
+              <v:f eqn="prod @2 1 2"/>
+              <v:f eqn="prod @3 21600 pixelWidth"/>
+              <v:f eqn="prod @3 21600 pixelHeight"/>
+              <v:f eqn="sum @0 0 1"/>
+              <v:f eqn="prod @6 1 2"/>
+              <v:f eqn="prod @7 21600 pixelWidth"/>
+              <v:f eqn="sum @8 21600 0"/>
+              <v:f eqn="prod @7 21600 pixelHeight"/>
+              <v:f eqn="sum @10 21600 0"/>
+            </v:formulas>
+            <v:path o:extrusionok="f" gradientshapeok="t" o:connecttype="rect"/>
+            <o:lock v:ext="edit" aspectratio="t"/>
+          </v:shapetype>
+          <v:shape id="_x0000_i1035" type="#_x0000_t75" style="width:468pt;height:266.4pt">
+            <v:imagedata r:id="rId5" o:title="Capture"/>
+          </v:shape>
+        </w:pict>
+      </w:r>
+    </w:p>
+    <w:p/>
+    <w:p>
+      <w:r>
+        <w:lastRenderedPageBreak/>
+        <w:pict w14:anchorId="58386AAC">
+          <v:shape id="_x0000_i1037" type="#_x0000_t75" style="width:468pt;height:280.8pt">
+            <v:imagedata r:id="rId6" o:title="Capture"/>
+          </v:shape>
+        </w:pict>
+      </w:r>
+    </w:p>
+    <w:p/>
+    <w:p>
+      <w:pPr>
+        <w:pStyle w:val="NormalWeb"/>
+        <w:spacing w:before="0" w:beforeAutospacing="0" w:after="0" w:afterAutospacing="0"/>
+        <w:jc w:val="center"/>
+      </w:pPr>
+      <w:r>
+        <w:rPr>
+          <w:rFonts w:ascii="Arial" w:hAnsi="Arial" w:cs="Arial"/>
+          <w:color w:val="000000"/>
+          <w:sz w:val="60"/>
+          <w:szCs w:val="60"/>
+        </w:rPr>
+        <w:t>Objectives and Results</w:t>
+      </w:r>
+    </w:p>
     <w:p>
       <w:bookmarkStart w:id="0" w:name="_GoBack"/>
       <w:bookmarkEnd w:id="0"/>
     </w:p>
+    <w:p>
+      <w:pPr>
+        <w:spacing w:after="0" w:line="240" w:lineRule="auto"/>
+        <w:rPr>
+          <w:rFonts w:ascii="Times New Roman" w:eastAsia="Times New Roman" w:hAnsi="Times New Roman" w:cs="Times New Roman"/>
+          <w:sz w:val="24"/>
+          <w:szCs w:val="24"/>
+        </w:rPr>
+      </w:pPr>
+      <w:r>
+        <w:rPr>
+          <w:rFonts w:ascii="Arial" w:eastAsia="Times New Roman" w:hAnsi="Arial" w:cs="Arial"/>
+          <w:color w:val="595959"/>
+          <w:sz w:val="36"/>
+          <w:szCs w:val="36"/>
+        </w:rPr>
+        <w:t>Goal: Previous HTML parser was not viable for certain Elan outputs because of handling “TC” tiers and requiring Elan input of a “Start” tier. Create a new tab-delimited text parser that will efficiently handle big data and allow a user-friendly approach to entering specific times and unix time / date</w:t>
+      </w:r>
+    </w:p>
+    <w:p>
+      <w:pPr>
+        <w:spacing w:after="0" w:line="240" w:lineRule="auto"/>
+        <w:rPr>
+          <w:rFonts w:ascii="Times New Roman" w:eastAsia="Times New Roman" w:hAnsi="Times New Roman" w:cs="Times New Roman"/>
+          <w:sz w:val="24"/>
+          <w:szCs w:val="24"/>
+        </w:rPr>
+      </w:pPr>
+    </w:p>
+    <w:p>
+      <w:pPr>
+        <w:spacing w:after="0" w:line="240" w:lineRule="auto"/>
+        <w:rPr>
+          <w:rFonts w:ascii="Times New Roman" w:eastAsia="Times New Roman" w:hAnsi="Times New Roman" w:cs="Times New Roman"/>
+          <w:sz w:val="24"/>
+          <w:szCs w:val="24"/>
+        </w:rPr>
+      </w:pPr>
+      <w:r>
+        <w:rPr>
+          <w:rFonts w:ascii="Arial" w:eastAsia="Times New Roman" w:hAnsi="Arial" w:cs="Arial"/>
+          <w:color w:val="595959"/>
+          <w:sz w:val="36"/>
+          <w:szCs w:val="36"/>
+        </w:rPr>
+        <w:t>Results:</w:t>
+      </w:r>
+    </w:p>
+    <w:p>
+      <w:pPr>
+        <w:numPr>
+          <w:ilvl w:val="0"/>
+          <w:numId w:val="5"/>
+        </w:numPr>
+        <w:spacing w:after="0" w:line="240" w:lineRule="auto"/>
+        <w:textAlignment w:val="baseline"/>
+        <w:rPr>
+          <w:rFonts w:ascii="Arial" w:eastAsia="Times New Roman" w:hAnsi="Arial" w:cs="Arial"/>
+          <w:color w:val="595959"/>
+          <w:sz w:val="36"/>
+          <w:szCs w:val="36"/>
+        </w:rPr>
+      </w:pPr>
+      <w:r>
+        <w:rPr>
+          <w:rFonts w:ascii="Arial" w:eastAsia="Times New Roman" w:hAnsi="Arial" w:cs="Arial"/>
+          <w:color w:val="595959"/>
+          <w:sz w:val="36"/>
+          <w:szCs w:val="36"/>
+        </w:rPr>
+        <w:t>Tabparser.py is the new python script that will be able to take in a tab-delimited text file</w:t>
+      </w:r>
+    </w:p>
+    <w:p>
+      <w:pPr>
+        <w:numPr>
+          <w:ilvl w:val="0"/>
+          <w:numId w:val="5"/>
+        </w:numPr>
+        <w:spacing w:after="0" w:line="240" w:lineRule="auto"/>
+        <w:textAlignment w:val="baseline"/>
+        <w:rPr>
+          <w:rFonts w:ascii="Arial" w:eastAsia="Times New Roman" w:hAnsi="Arial" w:cs="Arial"/>
+          <w:color w:val="595959"/>
+          <w:sz w:val="36"/>
+          <w:szCs w:val="36"/>
+        </w:rPr>
+      </w:pPr>
+      <w:r>
+        <w:rPr>
+          <w:rFonts w:ascii="Arial" w:eastAsia="Times New Roman" w:hAnsi="Arial" w:cs="Arial"/>
+          <w:color w:val="595959"/>
+          <w:sz w:val="36"/>
+          <w:szCs w:val="36"/>
+        </w:rPr>
+        <w:t>Script will automatically detect “Start” tier. If not, it will prompt user to input a “start” time, followed by a date and time of day for unix time stamp</w:t>
+      </w:r>
+    </w:p>
+    <w:p>
+      <w:pPr>
+        <w:numPr>
+          <w:ilvl w:val="0"/>
+          <w:numId w:val="5"/>
+        </w:numPr>
+        <w:spacing w:after="0" w:line="240" w:lineRule="auto"/>
+        <w:textAlignment w:val="baseline"/>
+        <w:rPr>
+          <w:rFonts w:ascii="Arial" w:eastAsia="Times New Roman" w:hAnsi="Arial" w:cs="Arial"/>
+          <w:color w:val="595959"/>
+          <w:sz w:val="36"/>
+          <w:szCs w:val="36"/>
+        </w:rPr>
+      </w:pPr>
+      <w:r>
+        <w:rPr>
+          <w:rFonts w:ascii="Arial" w:eastAsia="Times New Roman" w:hAnsi="Arial" w:cs="Arial"/>
+          <w:color w:val="595959"/>
+          <w:sz w:val="36"/>
+          <w:szCs w:val="36"/>
+        </w:rPr>
+        <w:lastRenderedPageBreak/>
+        <w:t>CSV file will now contain times that span from the designated start time until the last annotation for each tier</w:t>
+      </w:r>
+    </w:p>
+    <w:p>
+      <w:pPr>
+        <w:numPr>
+          <w:ilvl w:val="0"/>
+          <w:numId w:val="5"/>
+        </w:numPr>
+        <w:spacing w:before="100" w:beforeAutospacing="1" w:after="100" w:afterAutospacing="1" w:line="240" w:lineRule="auto"/>
+        <w:textAlignment w:val="baseline"/>
+        <w:rPr>
+          <w:rFonts w:ascii="Arial" w:eastAsia="Times New Roman" w:hAnsi="Arial" w:cs="Arial"/>
+          <w:color w:val="595959"/>
+          <w:sz w:val="36"/>
+          <w:szCs w:val="36"/>
+        </w:rPr>
+      </w:pPr>
+      <w:r>
+        <w:rPr>
+          <w:rFonts w:ascii="Arial" w:eastAsia="Times New Roman" w:hAnsi="Arial" w:cs="Arial"/>
+          <w:color w:val="595959"/>
+          <w:sz w:val="36"/>
+          <w:szCs w:val="36"/>
+        </w:rPr>
+        <w:t>Each unique annotation has a unique column for each tier. This will allow user to visualize annotations by using a time-series graph</w:t>
+      </w:r>
+    </w:p>
     <w:p/>
+    <w:p>
+      <w:pPr>
+        <w:pStyle w:val="NormalWeb"/>
+        <w:spacing w:before="0" w:beforeAutospacing="0" w:after="0" w:afterAutospacing="0"/>
+        <w:jc w:val="center"/>
+      </w:pPr>
+      <w:r>
+        <w:rPr>
+          <w:rFonts w:ascii="Arial" w:hAnsi="Arial" w:cs="Arial"/>
+          <w:color w:val="000000"/>
+          <w:sz w:val="104"/>
+          <w:szCs w:val="104"/>
+        </w:rPr>
+        <w:t>How to use tabparser.py</w:t>
+      </w:r>
+    </w:p>
+    <w:p/>
+    <w:p>
+      <w:pPr>
+        <w:numPr>
+          <w:ilvl w:val="0"/>
+          <w:numId w:val="6"/>
+        </w:numPr>
+        <w:spacing w:after="0" w:line="240" w:lineRule="auto"/>
+        <w:textAlignment w:val="baseline"/>
+        <w:rPr>
+          <w:rFonts w:ascii="Arial" w:eastAsia="Times New Roman" w:hAnsi="Arial" w:cs="Arial"/>
+          <w:color w:val="595959"/>
+          <w:sz w:val="36"/>
+          <w:szCs w:val="36"/>
+        </w:rPr>
+      </w:pPr>
+      <w:r>
+        <w:rPr>
+          <w:rFonts w:ascii="Arial" w:eastAsia="Times New Roman" w:hAnsi="Arial" w:cs="Arial"/>
+          <w:color w:val="595959"/>
+          <w:sz w:val="36"/>
+          <w:szCs w:val="36"/>
+        </w:rPr>
+        <w:t>Exported tab-delimited text file using the guidelines (should be default settings) in Elan</w:t>
+      </w:r>
+    </w:p>
+    <w:p>
+      <w:pPr>
+        <w:numPr>
+          <w:ilvl w:val="0"/>
+          <w:numId w:val="6"/>
+        </w:numPr>
+        <w:spacing w:after="0" w:line="240" w:lineRule="auto"/>
+        <w:textAlignment w:val="baseline"/>
+        <w:rPr>
+          <w:rFonts w:ascii="Arial" w:eastAsia="Times New Roman" w:hAnsi="Arial" w:cs="Arial"/>
+          <w:color w:val="595959"/>
+          <w:sz w:val="36"/>
+          <w:szCs w:val="36"/>
+        </w:rPr>
+      </w:pPr>
+      <w:r>
+        <w:rPr>
+          <w:rFonts w:ascii="Arial" w:eastAsia="Times New Roman" w:hAnsi="Arial" w:cs="Arial"/>
+          <w:color w:val="595959"/>
+          <w:sz w:val="36"/>
+          <w:szCs w:val="36"/>
+        </w:rPr>
+        <w:t>The text file must be in a folder txt/yourfile.txt with respect to the tabparser.py</w:t>
+      </w:r>
+    </w:p>
+    <w:p>
+      <w:pPr>
+        <w:numPr>
+          <w:ilvl w:val="0"/>
+          <w:numId w:val="6"/>
+        </w:numPr>
+        <w:spacing w:after="0" w:line="240" w:lineRule="auto"/>
+        <w:textAlignment w:val="baseline"/>
+        <w:rPr>
+          <w:rFonts w:ascii="Arial" w:eastAsia="Times New Roman" w:hAnsi="Arial" w:cs="Arial"/>
+          <w:color w:val="595959"/>
+          <w:sz w:val="36"/>
+          <w:szCs w:val="36"/>
+        </w:rPr>
+      </w:pPr>
+      <w:r>
+        <w:rPr>
+          <w:rFonts w:ascii="Arial" w:eastAsia="Times New Roman" w:hAnsi="Arial" w:cs="Arial"/>
+          <w:color w:val="595959"/>
+          <w:sz w:val="36"/>
+          <w:szCs w:val="36"/>
+        </w:rPr>
+        <w:t>Indicate the name of the file in the method startParse(yourfile.txt)</w:t>
+      </w:r>
+    </w:p>
+    <w:p>
+      <w:pPr>
+        <w:numPr>
+          <w:ilvl w:val="0"/>
+          <w:numId w:val="6"/>
+        </w:numPr>
+        <w:spacing w:after="0" w:line="240" w:lineRule="auto"/>
+        <w:textAlignment w:val="baseline"/>
+        <w:rPr>
+          <w:rFonts w:ascii="Arial" w:eastAsia="Times New Roman" w:hAnsi="Arial" w:cs="Arial"/>
+          <w:color w:val="595959"/>
+          <w:sz w:val="36"/>
+          <w:szCs w:val="36"/>
+        </w:rPr>
+      </w:pPr>
+      <w:r>
+        <w:rPr>
+          <w:rFonts w:ascii="Arial" w:eastAsia="Times New Roman" w:hAnsi="Arial" w:cs="Arial"/>
+          <w:color w:val="595959"/>
+          <w:sz w:val="36"/>
+          <w:szCs w:val="36"/>
+        </w:rPr>
+        <w:t>If “Start” tier is in Elan, then give Date and Time (prompted by script)</w:t>
+      </w:r>
+    </w:p>
+    <w:p>
+      <w:pPr>
+        <w:numPr>
+          <w:ilvl w:val="0"/>
+          <w:numId w:val="6"/>
+        </w:numPr>
+        <w:spacing w:before="100" w:beforeAutospacing="1" w:after="100" w:afterAutospacing="1" w:line="240" w:lineRule="auto"/>
+        <w:textAlignment w:val="baseline"/>
+        <w:rPr>
+          <w:rFonts w:ascii="Arial" w:eastAsia="Times New Roman" w:hAnsi="Arial" w:cs="Arial"/>
+          <w:color w:val="595959"/>
+          <w:sz w:val="36"/>
+          <w:szCs w:val="36"/>
+        </w:rPr>
+      </w:pPr>
+      <w:r>
+        <w:rPr>
+          <w:rFonts w:ascii="Arial" w:eastAsia="Times New Roman" w:hAnsi="Arial" w:cs="Arial"/>
+          <w:color w:val="595959"/>
+          <w:sz w:val="36"/>
+          <w:szCs w:val="36"/>
+        </w:rPr>
+        <w:t>If no “Start” tier is created, then give the local time of offset followed by Date and Time</w:t>
+      </w:r>
+    </w:p>
     <w:p/>
     <w:sectPr>
       <w:pgSz w:w="12240" w:h="15840"/>
@@ -983,6 +1371,232 @@
     </w:lvl>
   </w:abstractNum>
   <w:abstractNum w:abstractNumId="3" w15:restartNumberingAfterBreak="0">
+    <w:nsid w:val="2C1C6306"/>
+    <w:multiLevelType w:val="multilevel"/>
+    <w:tmpl w:val="72C8D0EC"/>
+    <w:lvl w:ilvl="0">
+      <w:start w:val="1"/>
+      <w:numFmt w:val="decimal"/>
+      <w:lvlText w:val="%1."/>
+      <w:lvlJc w:val="left"/>
+      <w:pPr>
+        <w:tabs>
+          <w:tab w:val="num" w:pos="720"/>
+        </w:tabs>
+        <w:ind w:left="720" w:hanging="360"/>
+      </w:pPr>
+    </w:lvl>
+    <w:lvl w:ilvl="1" w:tentative="1">
+      <w:start w:val="1"/>
+      <w:numFmt w:val="decimal"/>
+      <w:lvlText w:val="%2."/>
+      <w:lvlJc w:val="left"/>
+      <w:pPr>
+        <w:tabs>
+          <w:tab w:val="num" w:pos="1440"/>
+        </w:tabs>
+        <w:ind w:left="1440" w:hanging="360"/>
+      </w:pPr>
+    </w:lvl>
+    <w:lvl w:ilvl="2" w:tentative="1">
+      <w:start w:val="1"/>
+      <w:numFmt w:val="decimal"/>
+      <w:lvlText w:val="%3."/>
+      <w:lvlJc w:val="left"/>
+      <w:pPr>
+        <w:tabs>
+          <w:tab w:val="num" w:pos="2160"/>
+        </w:tabs>
+        <w:ind w:left="2160" w:hanging="360"/>
+      </w:pPr>
+    </w:lvl>
+    <w:lvl w:ilvl="3" w:tentative="1">
+      <w:start w:val="1"/>
+      <w:numFmt w:val="decimal"/>
+      <w:lvlText w:val="%4."/>
+      <w:lvlJc w:val="left"/>
+      <w:pPr>
+        <w:tabs>
+          <w:tab w:val="num" w:pos="2880"/>
+        </w:tabs>
+        <w:ind w:left="2880" w:hanging="360"/>
+      </w:pPr>
+    </w:lvl>
+    <w:lvl w:ilvl="4" w:tentative="1">
+      <w:start w:val="1"/>
+      <w:numFmt w:val="decimal"/>
+      <w:lvlText w:val="%5."/>
+      <w:lvlJc w:val="left"/>
+      <w:pPr>
+        <w:tabs>
+          <w:tab w:val="num" w:pos="3600"/>
+        </w:tabs>
+        <w:ind w:left="3600" w:hanging="360"/>
+      </w:pPr>
+    </w:lvl>
+    <w:lvl w:ilvl="5" w:tentative="1">
+      <w:start w:val="1"/>
+      <w:numFmt w:val="decimal"/>
+      <w:lvlText w:val="%6."/>
+      <w:lvlJc w:val="left"/>
+      <w:pPr>
+        <w:tabs>
+          <w:tab w:val="num" w:pos="4320"/>
+        </w:tabs>
+        <w:ind w:left="4320" w:hanging="360"/>
+      </w:pPr>
+    </w:lvl>
+    <w:lvl w:ilvl="6" w:tentative="1">
+      <w:start w:val="1"/>
+      <w:numFmt w:val="decimal"/>
+      <w:lvlText w:val="%7."/>
+      <w:lvlJc w:val="left"/>
+      <w:pPr>
+        <w:tabs>
+          <w:tab w:val="num" w:pos="5040"/>
+        </w:tabs>
+        <w:ind w:left="5040" w:hanging="360"/>
+      </w:pPr>
+    </w:lvl>
+    <w:lvl w:ilvl="7" w:tentative="1">
+      <w:start w:val="1"/>
+      <w:numFmt w:val="decimal"/>
+      <w:lvlText w:val="%8."/>
+      <w:lvlJc w:val="left"/>
+      <w:pPr>
+        <w:tabs>
+          <w:tab w:val="num" w:pos="5760"/>
+        </w:tabs>
+        <w:ind w:left="5760" w:hanging="360"/>
+      </w:pPr>
+    </w:lvl>
+    <w:lvl w:ilvl="8" w:tentative="1">
+      <w:start w:val="1"/>
+      <w:numFmt w:val="decimal"/>
+      <w:lvlText w:val="%9."/>
+      <w:lvlJc w:val="left"/>
+      <w:pPr>
+        <w:tabs>
+          <w:tab w:val="num" w:pos="6480"/>
+        </w:tabs>
+        <w:ind w:left="6480" w:hanging="360"/>
+      </w:pPr>
+    </w:lvl>
+  </w:abstractNum>
+  <w:abstractNum w:abstractNumId="4" w15:restartNumberingAfterBreak="0">
+    <w:nsid w:val="401067AF"/>
+    <w:multiLevelType w:val="multilevel"/>
+    <w:tmpl w:val="FD2ADAA8"/>
+    <w:lvl w:ilvl="0">
+      <w:start w:val="1"/>
+      <w:numFmt w:val="decimal"/>
+      <w:lvlText w:val="%1."/>
+      <w:lvlJc w:val="left"/>
+      <w:pPr>
+        <w:tabs>
+          <w:tab w:val="num" w:pos="720"/>
+        </w:tabs>
+        <w:ind w:left="720" w:hanging="360"/>
+      </w:pPr>
+    </w:lvl>
+    <w:lvl w:ilvl="1" w:tentative="1">
+      <w:start w:val="1"/>
+      <w:numFmt w:val="decimal"/>
+      <w:lvlText w:val="%2."/>
+      <w:lvlJc w:val="left"/>
+      <w:pPr>
+        <w:tabs>
+          <w:tab w:val="num" w:pos="1440"/>
+        </w:tabs>
+        <w:ind w:left="1440" w:hanging="360"/>
+      </w:pPr>
+    </w:lvl>
+    <w:lvl w:ilvl="2" w:tentative="1">
+      <w:start w:val="1"/>
+      <w:numFmt w:val="decimal"/>
+      <w:lvlText w:val="%3."/>
+      <w:lvlJc w:val="left"/>
+      <w:pPr>
+        <w:tabs>
+          <w:tab w:val="num" w:pos="2160"/>
+        </w:tabs>
+        <w:ind w:left="2160" w:hanging="360"/>
+      </w:pPr>
+    </w:lvl>
+    <w:lvl w:ilvl="3" w:tentative="1">
+      <w:start w:val="1"/>
+      <w:numFmt w:val="decimal"/>
+      <w:lvlText w:val="%4."/>
+      <w:lvlJc w:val="left"/>
+      <w:pPr>
+        <w:tabs>
+          <w:tab w:val="num" w:pos="2880"/>
+        </w:tabs>
+        <w:ind w:left="2880" w:hanging="360"/>
+      </w:pPr>
+    </w:lvl>
+    <w:lvl w:ilvl="4" w:tentative="1">
+      <w:start w:val="1"/>
+      <w:numFmt w:val="decimal"/>
+      <w:lvlText w:val="%5."/>
+      <w:lvlJc w:val="left"/>
+      <w:pPr>
+        <w:tabs>
+          <w:tab w:val="num" w:pos="3600"/>
+        </w:tabs>
+        <w:ind w:left="3600" w:hanging="360"/>
+      </w:pPr>
+    </w:lvl>
+    <w:lvl w:ilvl="5" w:tentative="1">
+      <w:start w:val="1"/>
+      <w:numFmt w:val="decimal"/>
+      <w:lvlText w:val="%6."/>
+      <w:lvlJc w:val="left"/>
+      <w:pPr>
+        <w:tabs>
+          <w:tab w:val="num" w:pos="4320"/>
+        </w:tabs>
+        <w:ind w:left="4320" w:hanging="360"/>
+      </w:pPr>
+    </w:lvl>
+    <w:lvl w:ilvl="6" w:tentative="1">
+      <w:start w:val="1"/>
+      <w:numFmt w:val="decimal"/>
+      <w:lvlText w:val="%7."/>
+      <w:lvlJc w:val="left"/>
+      <w:pPr>
+        <w:tabs>
+          <w:tab w:val="num" w:pos="5040"/>
+        </w:tabs>
+        <w:ind w:left="5040" w:hanging="360"/>
+      </w:pPr>
+    </w:lvl>
+    <w:lvl w:ilvl="7" w:tentative="1">
+      <w:start w:val="1"/>
+      <w:numFmt w:val="decimal"/>
+      <w:lvlText w:val="%8."/>
+      <w:lvlJc w:val="left"/>
+      <w:pPr>
+        <w:tabs>
+          <w:tab w:val="num" w:pos="5760"/>
+        </w:tabs>
+        <w:ind w:left="5760" w:hanging="360"/>
+      </w:pPr>
+    </w:lvl>
+    <w:lvl w:ilvl="8" w:tentative="1">
+      <w:start w:val="1"/>
+      <w:numFmt w:val="decimal"/>
+      <w:lvlText w:val="%9."/>
+      <w:lvlJc w:val="left"/>
+      <w:pPr>
+        <w:tabs>
+          <w:tab w:val="num" w:pos="6480"/>
+        </w:tabs>
+        <w:ind w:left="6480" w:hanging="360"/>
+      </w:pPr>
+    </w:lvl>
+  </w:abstractNum>
+  <w:abstractNum w:abstractNumId="5" w15:restartNumberingAfterBreak="0">
     <w:nsid w:val="5C020550"/>
     <w:multiLevelType w:val="hybridMultilevel"/>
     <w:tmpl w:val="E5C448D8"/>
@@ -1105,7 +1719,13 @@
     <w:abstractNumId w:val="1"/>
   </w:num>
   <w:num w:numId="4">
+    <w:abstractNumId w:val="5"/>
+  </w:num>
+  <w:num w:numId="5">
     <w:abstractNumId w:val="3"/>
+  </w:num>
+  <w:num w:numId="6">
+    <w:abstractNumId w:val="4"/>
   </w:num>
 </w:numbering>
 </file>
@@ -1542,6 +2162,22 @@
       <w:contextualSpacing/>
     </w:pPr>
   </w:style>
+  <w:style w:type="paragraph" w:styleId="NormalWeb">
+    <w:name w:val="Normal (Web)"/>
+    <w:basedOn w:val="Normal"/>
+    <w:uiPriority w:val="99"/>
+    <w:semiHidden/>
+    <w:unhideWhenUsed/>
+    <w:rsid w:val="00461E7C"/>
+    <w:pPr>
+      <w:spacing w:before="100" w:beforeAutospacing="1" w:after="100" w:afterAutospacing="1" w:line="240" w:lineRule="auto"/>
+    </w:pPr>
+    <w:rPr>
+      <w:rFonts w:ascii="Times New Roman" w:eastAsia="Times New Roman" w:hAnsi="Times New Roman" w:cs="Times New Roman"/>
+      <w:sz w:val="24"/>
+      <w:szCs w:val="24"/>
+    </w:rPr>
+  </w:style>
 </w:styles>
 </file>
 

</xml_diff>